<commit_message>
Updated Resume Added Area of Expertise.
</commit_message>
<xml_diff>
--- a/ManojKumarP_Resume.docx
+++ b/ManojKumarP_Resume.docx
@@ -185,6 +185,46 @@
         </w:rPr>
         <w:t>AWS-Glue</w:t>
       </w:r>
+      <w:r>
+        <w:rPr>
+          <w:rFonts w:ascii="Segoe UI" w:hAnsi="Segoe UI" w:cs="Segoe UI"/>
+          <w:color w:val="595959" w:themeColor="text1" w:themeTint="A6"/>
+          <w:sz w:val="18"/>
+          <w:szCs w:val="18"/>
+          <w:lang w:val="en-US"/>
+        </w:rPr>
+        <w:t xml:space="preserve"> </w:t>
+      </w:r>
+      <w:r>
+        <w:rPr>
+          <w:rFonts w:ascii="Segoe UI" w:hAnsi="Segoe UI" w:cs="Segoe UI"/>
+          <w:color w:val="595959" w:themeColor="text1" w:themeTint="A6"/>
+          <w:sz w:val="18"/>
+          <w:szCs w:val="18"/>
+          <w:lang w:val="en-US"/>
+        </w:rPr>
+        <w:t xml:space="preserve">· </w:t>
+      </w:r>
+      <w:r>
+        <w:rPr>
+          <w:rFonts w:ascii="Segoe UI" w:hAnsi="Segoe UI" w:cs="Segoe UI"/>
+          <w:color w:val="595959" w:themeColor="text1" w:themeTint="A6"/>
+          <w:sz w:val="18"/>
+          <w:szCs w:val="18"/>
+          <w:lang w:val="en-US"/>
+        </w:rPr>
+        <w:t>Stream/Batch Processing</w:t>
+      </w:r>
+      <w:r>
+        <w:rPr>
+          <w:rFonts w:ascii="Segoe UI" w:hAnsi="Segoe UI" w:cs="Segoe UI"/>
+          <w:color w:val="595959" w:themeColor="text1" w:themeTint="A6"/>
+          <w:sz w:val="18"/>
+          <w:szCs w:val="18"/>
+          <w:lang w:val="en-US"/>
+        </w:rPr>
+        <w:t xml:space="preserve"> Jobs</w:t>
+      </w:r>
     </w:p>
     <w:p>
       <w:pPr>
@@ -299,7 +339,19 @@
           <w:szCs w:val="18"/>
           <w:lang w:val="en-US"/>
         </w:rPr>
-        <w:t>(Basic</w:t>
+        <w:t>(</w:t>
+      </w:r>
+      <w:proofErr w:type="spellStart"/>
+      <w:proofErr w:type="gramStart"/>
+      <w:r>
+        <w:rPr>
+          <w:rFonts w:ascii="Segoe UI" w:hAnsi="Segoe UI" w:cs="Segoe UI"/>
+          <w:color w:val="595959" w:themeColor="text1" w:themeTint="A6"/>
+          <w:sz w:val="18"/>
+          <w:szCs w:val="18"/>
+          <w:lang w:val="en-US"/>
+        </w:rPr>
+        <w:t>Basic</w:t>
       </w:r>
       <w:r>
         <w:rPr>
@@ -311,6 +363,8 @@
         </w:rPr>
         <w:t>,OOPS</w:t>
       </w:r>
+      <w:proofErr w:type="spellEnd"/>
+      <w:proofErr w:type="gramEnd"/>
       <w:r>
         <w:rPr>
           <w:rFonts w:ascii="Segoe UI" w:hAnsi="Segoe UI" w:cs="Segoe UI"/>
@@ -329,8 +383,20 @@
           <w:szCs w:val="18"/>
           <w:lang w:val="en-US"/>
         </w:rPr>
-        <w:t>· PySpark</w:t>
-      </w:r>
+        <w:t xml:space="preserve">· </w:t>
+      </w:r>
+      <w:proofErr w:type="spellStart"/>
+      <w:r>
+        <w:rPr>
+          <w:rFonts w:ascii="Segoe UI" w:hAnsi="Segoe UI" w:cs="Segoe UI"/>
+          <w:color w:val="595959" w:themeColor="text1" w:themeTint="A6"/>
+          <w:sz w:val="18"/>
+          <w:szCs w:val="18"/>
+          <w:lang w:val="en-US"/>
+        </w:rPr>
+        <w:t>PySpark</w:t>
+      </w:r>
+      <w:proofErr w:type="spellEnd"/>
       <w:r>
         <w:rPr>
           <w:rFonts w:ascii="Segoe UI" w:hAnsi="Segoe UI" w:cs="Segoe UI"/>
@@ -360,6 +426,16 @@
           <w:lang w:val="en-US"/>
         </w:rPr>
         <w:t>Unix</w:t>
+      </w:r>
+      <w:r>
+        <w:rPr>
+          <w:rFonts w:ascii="Segoe UI" w:hAnsi="Segoe UI" w:cs="Segoe UI"/>
+          <w:color w:val="595959" w:themeColor="text1" w:themeTint="A6"/>
+          <w:sz w:val="18"/>
+          <w:szCs w:val="18"/>
+          <w:lang w:val="en-US"/>
+        </w:rPr>
+        <w:t xml:space="preserve"> </w:t>
       </w:r>
     </w:p>
     <w:p>
@@ -405,8 +481,20 @@
           <w:szCs w:val="18"/>
           <w:lang w:val="en-US"/>
         </w:rPr>
-        <w:t xml:space="preserve"> PowerBi</w:t>
-      </w:r>
+        <w:t xml:space="preserve"> </w:t>
+      </w:r>
+      <w:proofErr w:type="spellStart"/>
+      <w:r>
+        <w:rPr>
+          <w:rFonts w:ascii="Segoe UI" w:hAnsi="Segoe UI" w:cs="Segoe UI"/>
+          <w:color w:val="595959" w:themeColor="text1" w:themeTint="A6"/>
+          <w:sz w:val="18"/>
+          <w:szCs w:val="18"/>
+          <w:lang w:val="en-US"/>
+        </w:rPr>
+        <w:t>PowerBi</w:t>
+      </w:r>
+      <w:proofErr w:type="spellEnd"/>
     </w:p>
     <w:p>
       <w:pPr>
@@ -473,6 +561,7 @@
         </w:rPr>
         <w:t xml:space="preserve">· </w:t>
       </w:r>
+      <w:proofErr w:type="spellStart"/>
       <w:r>
         <w:rPr>
           <w:rFonts w:ascii="Segoe UI" w:hAnsi="Segoe UI" w:cs="Segoe UI"/>
@@ -483,6 +572,7 @@
         </w:rPr>
         <w:t>DataBricks</w:t>
       </w:r>
+      <w:proofErr w:type="spellEnd"/>
       <w:r>
         <w:rPr>
           <w:rFonts w:ascii="Segoe UI" w:hAnsi="Segoe UI" w:cs="Segoe UI"/>
@@ -562,6 +652,32 @@
           <w:lang w:val="en-US"/>
         </w:rPr>
         <w:t>GitHub</w:t>
+      </w:r>
+    </w:p>
+    <w:p>
+      <w:pPr>
+        <w:pBdr>
+          <w:bottom w:val="single" w:sz="6" w:space="1" w:color="auto"/>
+        </w:pBdr>
+        <w:spacing w:line="240" w:lineRule="auto"/>
+        <w:jc w:val="both"/>
+        <w:rPr>
+          <w:rFonts w:ascii="Segoe UI" w:hAnsi="Segoe UI" w:cs="Segoe UI"/>
+          <w:color w:val="595959" w:themeColor="text1" w:themeTint="A6"/>
+          <w:sz w:val="18"/>
+          <w:szCs w:val="18"/>
+          <w:lang w:val="en-US"/>
+        </w:rPr>
+      </w:pPr>
+      <w:r>
+        <w:rPr>
+          <w:rFonts w:ascii="Segoe UI" w:hAnsi="Segoe UI" w:cs="Segoe UI"/>
+          <w:color w:val="595959" w:themeColor="text1" w:themeTint="A6"/>
+          <w:sz w:val="18"/>
+          <w:szCs w:val="18"/>
+          <w:lang w:val="en-US"/>
+        </w:rPr>
+        <w:t>Area of Expertise: Business Intelligence, Data warehousing. Data Modeling.</w:t>
       </w:r>
     </w:p>
     <w:p>
@@ -812,7 +928,27 @@
           <w:szCs w:val="18"/>
           <w:lang w:val="en-US"/>
         </w:rPr>
-        <w:t>Designed and implemented an ETL solution to automate customer account relations maintenance with expertise in optimizing business operations using SQL and SAP Data Services integrated with Oracle DB which reduced Subscription cost of using separate Application.</w:t>
+        <w:t>Completed 3+ Projects as a</w:t>
+      </w:r>
+      <w:r>
+        <w:rPr>
+          <w:rFonts w:ascii="Segoe UI" w:hAnsi="Segoe UI" w:cs="Segoe UI"/>
+          <w:color w:val="595959" w:themeColor="text1" w:themeTint="A6"/>
+          <w:sz w:val="18"/>
+          <w:szCs w:val="18"/>
+          <w:lang w:val="en-US"/>
+        </w:rPr>
+        <w:t>n</w:t>
+      </w:r>
+      <w:r>
+        <w:rPr>
+          <w:rFonts w:ascii="Segoe UI" w:hAnsi="Segoe UI" w:cs="Segoe UI"/>
+          <w:color w:val="595959" w:themeColor="text1" w:themeTint="A6"/>
+          <w:sz w:val="18"/>
+          <w:szCs w:val="18"/>
+          <w:lang w:val="en-US"/>
+        </w:rPr>
+        <w:t xml:space="preserve"> ETL-Developer.</w:t>
       </w:r>
     </w:p>
     <w:p>
@@ -837,232 +973,11 @@
         <w:rPr>
           <w:rFonts w:ascii="Segoe UI" w:hAnsi="Segoe UI" w:cs="Segoe UI"/>
           <w:color w:val="595959" w:themeColor="text1" w:themeTint="A6"/>
-          <w:spacing w:val="-8"/>
-          <w:sz w:val="18"/>
-          <w:szCs w:val="18"/>
-          <w:shd w:val="clear" w:color="auto" w:fill="FFFFFF"/>
-        </w:rPr>
-        <w:t>Developed and implemented SQL functions and algorithms for Fuzzy match,</w:t>
-      </w:r>
-      <w:r>
-        <w:rPr>
-          <w:rFonts w:ascii="Segoe UI" w:hAnsi="Segoe UI" w:cs="Segoe UI"/>
-          <w:color w:val="595959" w:themeColor="text1" w:themeTint="A6"/>
-          <w:spacing w:val="-8"/>
-          <w:sz w:val="18"/>
-          <w:szCs w:val="18"/>
-          <w:shd w:val="clear" w:color="auto" w:fill="FFFFFF"/>
-        </w:rPr>
-        <w:t xml:space="preserve"> which improved the</w:t>
-      </w:r>
-      <w:r>
-        <w:rPr>
-          <w:rFonts w:ascii="Segoe UI" w:hAnsi="Segoe UI" w:cs="Segoe UI"/>
-          <w:color w:val="595959" w:themeColor="text1" w:themeTint="A6"/>
-          <w:spacing w:val="-8"/>
-          <w:sz w:val="18"/>
-          <w:szCs w:val="18"/>
-          <w:shd w:val="clear" w:color="auto" w:fill="FFFFFF"/>
-        </w:rPr>
-        <w:t xml:space="preserve"> </w:t>
-      </w:r>
-      <w:r>
-        <w:rPr>
-          <w:rFonts w:ascii="Segoe UI" w:hAnsi="Segoe UI" w:cs="Segoe UI"/>
-          <w:color w:val="595959" w:themeColor="text1" w:themeTint="A6"/>
-          <w:spacing w:val="-8"/>
-          <w:sz w:val="18"/>
-          <w:szCs w:val="18"/>
-          <w:shd w:val="clear" w:color="auto" w:fill="FFFFFF"/>
-        </w:rPr>
-        <w:t xml:space="preserve">accuracy </w:t>
-      </w:r>
-      <w:r>
-        <w:rPr>
-          <w:rFonts w:ascii="Segoe UI" w:hAnsi="Segoe UI" w:cs="Segoe UI"/>
-          <w:color w:val="595959" w:themeColor="text1" w:themeTint="A6"/>
-          <w:spacing w:val="-8"/>
-          <w:sz w:val="18"/>
-          <w:szCs w:val="18"/>
-          <w:shd w:val="clear" w:color="auto" w:fill="FFFFFF"/>
-        </w:rPr>
-        <w:t>of matching</w:t>
-      </w:r>
-      <w:r>
-        <w:rPr>
-          <w:rFonts w:ascii="Segoe UI" w:hAnsi="Segoe UI" w:cs="Segoe UI"/>
-          <w:color w:val="595959" w:themeColor="text1" w:themeTint="A6"/>
-          <w:spacing w:val="-8"/>
-          <w:sz w:val="18"/>
-          <w:szCs w:val="18"/>
-          <w:shd w:val="clear" w:color="auto" w:fill="FFFFFF"/>
-        </w:rPr>
-        <w:t xml:space="preserve"> customer demographics </w:t>
-      </w:r>
-      <w:r>
-        <w:rPr>
-          <w:rFonts w:ascii="Segoe UI" w:hAnsi="Segoe UI" w:cs="Segoe UI"/>
-          <w:color w:val="595959" w:themeColor="text1" w:themeTint="A6"/>
-          <w:spacing w:val="-8"/>
-          <w:sz w:val="18"/>
-          <w:szCs w:val="18"/>
-          <w:shd w:val="clear" w:color="auto" w:fill="FFFFFF"/>
-        </w:rPr>
-        <w:t xml:space="preserve">with existing records </w:t>
-      </w:r>
-      <w:r>
-        <w:rPr>
-          <w:rFonts w:ascii="Segoe UI" w:hAnsi="Segoe UI" w:cs="Segoe UI"/>
-          <w:color w:val="595959" w:themeColor="text1" w:themeTint="A6"/>
-          <w:spacing w:val="-8"/>
-          <w:sz w:val="18"/>
-          <w:szCs w:val="18"/>
-          <w:shd w:val="clear" w:color="auto" w:fill="FFFFFF"/>
-        </w:rPr>
-        <w:t>and redu</w:t>
-      </w:r>
-      <w:r>
-        <w:rPr>
-          <w:rFonts w:ascii="Segoe UI" w:hAnsi="Segoe UI" w:cs="Segoe UI"/>
-          <w:color w:val="595959" w:themeColor="text1" w:themeTint="A6"/>
-          <w:spacing w:val="-8"/>
-          <w:sz w:val="18"/>
-          <w:szCs w:val="18"/>
-          <w:shd w:val="clear" w:color="auto" w:fill="FFFFFF"/>
-        </w:rPr>
-        <w:t>ced</w:t>
-      </w:r>
-      <w:r>
-        <w:rPr>
-          <w:rFonts w:ascii="Segoe UI" w:hAnsi="Segoe UI" w:cs="Segoe UI"/>
-          <w:color w:val="595959" w:themeColor="text1" w:themeTint="A6"/>
-          <w:spacing w:val="-8"/>
-          <w:sz w:val="18"/>
-          <w:szCs w:val="18"/>
-          <w:shd w:val="clear" w:color="auto" w:fill="FFFFFF"/>
-        </w:rPr>
-        <w:t xml:space="preserve"> </w:t>
-      </w:r>
-      <w:r>
-        <w:rPr>
-          <w:rFonts w:ascii="Segoe UI" w:hAnsi="Segoe UI" w:cs="Segoe UI"/>
-          <w:color w:val="595959" w:themeColor="text1" w:themeTint="A6"/>
-          <w:spacing w:val="-8"/>
-          <w:sz w:val="18"/>
-          <w:szCs w:val="18"/>
-          <w:shd w:val="clear" w:color="auto" w:fill="FFFFFF"/>
-        </w:rPr>
-        <w:t>1 m</w:t>
-      </w:r>
-      <w:r>
-        <w:rPr>
-          <w:rFonts w:ascii="Segoe UI" w:hAnsi="Segoe UI" w:cs="Segoe UI"/>
-          <w:color w:val="595959" w:themeColor="text1" w:themeTint="A6"/>
-          <w:spacing w:val="-8"/>
-          <w:sz w:val="18"/>
-          <w:szCs w:val="18"/>
-          <w:shd w:val="clear" w:color="auto" w:fill="FFFFFF"/>
-        </w:rPr>
-        <w:t xml:space="preserve">onth effort in </w:t>
-      </w:r>
-      <w:r>
-        <w:rPr>
-          <w:rFonts w:ascii="Segoe UI" w:hAnsi="Segoe UI" w:cs="Segoe UI"/>
-          <w:color w:val="595959" w:themeColor="text1" w:themeTint="A6"/>
-          <w:spacing w:val="-8"/>
-          <w:sz w:val="18"/>
-          <w:szCs w:val="18"/>
-          <w:shd w:val="clear" w:color="auto" w:fill="FFFFFF"/>
-        </w:rPr>
-        <w:t>manually identifying</w:t>
-      </w:r>
-      <w:r>
-        <w:rPr>
-          <w:rFonts w:ascii="Segoe UI" w:hAnsi="Segoe UI" w:cs="Segoe UI"/>
-          <w:color w:val="595959" w:themeColor="text1" w:themeTint="A6"/>
-          <w:spacing w:val="-8"/>
-          <w:sz w:val="18"/>
-          <w:szCs w:val="18"/>
-          <w:shd w:val="clear" w:color="auto" w:fill="FFFFFF"/>
-        </w:rPr>
-        <w:t xml:space="preserve"> </w:t>
-      </w:r>
-      <w:r>
-        <w:rPr>
-          <w:rFonts w:ascii="Segoe UI" w:hAnsi="Segoe UI" w:cs="Segoe UI"/>
-          <w:color w:val="595959" w:themeColor="text1" w:themeTint="A6"/>
-          <w:spacing w:val="-8"/>
-          <w:sz w:val="18"/>
-          <w:szCs w:val="18"/>
-          <w:shd w:val="clear" w:color="auto" w:fill="FFFFFF"/>
-        </w:rPr>
-        <w:t>and matching</w:t>
-      </w:r>
-      <w:r>
-        <w:rPr>
-          <w:rFonts w:ascii="Segoe UI" w:hAnsi="Segoe UI" w:cs="Segoe UI"/>
-          <w:color w:val="595959" w:themeColor="text1" w:themeTint="A6"/>
-          <w:spacing w:val="-8"/>
-          <w:sz w:val="18"/>
-          <w:szCs w:val="18"/>
-          <w:shd w:val="clear" w:color="auto" w:fill="FFFFFF"/>
-        </w:rPr>
-        <w:t>, resulting in an reduction in</w:t>
-      </w:r>
-      <w:r>
-        <w:rPr>
-          <w:rFonts w:ascii="Segoe UI" w:hAnsi="Segoe UI" w:cs="Segoe UI"/>
-          <w:color w:val="595959" w:themeColor="text1" w:themeTint="A6"/>
-          <w:spacing w:val="-8"/>
-          <w:sz w:val="18"/>
-          <w:szCs w:val="18"/>
-          <w:shd w:val="clear" w:color="auto" w:fill="FFFFFF"/>
-        </w:rPr>
-        <w:t xml:space="preserve"> cost for an</w:t>
-      </w:r>
-      <w:r>
-        <w:rPr>
-          <w:rFonts w:ascii="Segoe UI" w:hAnsi="Segoe UI" w:cs="Segoe UI"/>
-          <w:color w:val="595959" w:themeColor="text1" w:themeTint="A6"/>
-          <w:spacing w:val="-8"/>
-          <w:sz w:val="18"/>
-          <w:szCs w:val="18"/>
-          <w:shd w:val="clear" w:color="auto" w:fill="FFFFFF"/>
-        </w:rPr>
-        <w:t xml:space="preserve"> application </w:t>
-      </w:r>
-      <w:r>
-        <w:rPr>
-          <w:rFonts w:ascii="Segoe UI" w:hAnsi="Segoe UI" w:cs="Segoe UI"/>
-          <w:color w:val="595959" w:themeColor="text1" w:themeTint="A6"/>
-          <w:spacing w:val="-8"/>
-          <w:sz w:val="18"/>
-          <w:szCs w:val="18"/>
-          <w:shd w:val="clear" w:color="auto" w:fill="FFFFFF"/>
-        </w:rPr>
-        <w:t xml:space="preserve">which used for </w:t>
-      </w:r>
-      <w:r>
-        <w:rPr>
-          <w:rFonts w:ascii="Segoe UI" w:hAnsi="Segoe UI" w:cs="Segoe UI"/>
-          <w:color w:val="595959" w:themeColor="text1" w:themeTint="A6"/>
-          <w:spacing w:val="-8"/>
-          <w:sz w:val="18"/>
-          <w:szCs w:val="18"/>
-          <w:shd w:val="clear" w:color="auto" w:fill="FFFFFF"/>
-        </w:rPr>
-        <w:t>matching</w:t>
-      </w:r>
-      <w:r>
-        <w:rPr>
-          <w:rFonts w:ascii="Segoe UI" w:hAnsi="Segoe UI" w:cs="Segoe UI"/>
-          <w:color w:val="595959" w:themeColor="text1" w:themeTint="A6"/>
-          <w:spacing w:val="-8"/>
-          <w:sz w:val="18"/>
-          <w:szCs w:val="18"/>
-          <w:shd w:val="clear" w:color="auto" w:fill="FFFFFF"/>
-        </w:rPr>
-        <w:t>.</w:t>
+          <w:sz w:val="18"/>
+          <w:szCs w:val="18"/>
+          <w:lang w:val="en-US"/>
+        </w:rPr>
+        <w:t>Designed and implemented an ETL solution to automate customer account relations maintenance with expertise in optimizing business operations using SQL and SAP Data Services integrated with Oracle DB which reduced Subscription cost of using separate Application.</w:t>
       </w:r>
     </w:p>
     <w:p>
@@ -1092,7 +1007,249 @@
           <w:szCs w:val="18"/>
           <w:shd w:val="clear" w:color="auto" w:fill="FFFFFF"/>
         </w:rPr>
-        <w:t>Using AWS-Glue and PySpark have developed a ETL which extracts the AQI data across India from all AQI monitoring Stations.</w:t>
+        <w:t>Developed and implemented SQL functions and algorithms for Fuzzy match,</w:t>
+      </w:r>
+      <w:r>
+        <w:rPr>
+          <w:rFonts w:ascii="Segoe UI" w:hAnsi="Segoe UI" w:cs="Segoe UI"/>
+          <w:color w:val="595959" w:themeColor="text1" w:themeTint="A6"/>
+          <w:spacing w:val="-8"/>
+          <w:sz w:val="18"/>
+          <w:szCs w:val="18"/>
+          <w:shd w:val="clear" w:color="auto" w:fill="FFFFFF"/>
+        </w:rPr>
+        <w:t xml:space="preserve"> which improved the</w:t>
+      </w:r>
+      <w:r>
+        <w:rPr>
+          <w:rFonts w:ascii="Segoe UI" w:hAnsi="Segoe UI" w:cs="Segoe UI"/>
+          <w:color w:val="595959" w:themeColor="text1" w:themeTint="A6"/>
+          <w:spacing w:val="-8"/>
+          <w:sz w:val="18"/>
+          <w:szCs w:val="18"/>
+          <w:shd w:val="clear" w:color="auto" w:fill="FFFFFF"/>
+        </w:rPr>
+        <w:t xml:space="preserve"> </w:t>
+      </w:r>
+      <w:r>
+        <w:rPr>
+          <w:rFonts w:ascii="Segoe UI" w:hAnsi="Segoe UI" w:cs="Segoe UI"/>
+          <w:color w:val="595959" w:themeColor="text1" w:themeTint="A6"/>
+          <w:spacing w:val="-8"/>
+          <w:sz w:val="18"/>
+          <w:szCs w:val="18"/>
+          <w:shd w:val="clear" w:color="auto" w:fill="FFFFFF"/>
+        </w:rPr>
+        <w:t xml:space="preserve">accuracy </w:t>
+      </w:r>
+      <w:r>
+        <w:rPr>
+          <w:rFonts w:ascii="Segoe UI" w:hAnsi="Segoe UI" w:cs="Segoe UI"/>
+          <w:color w:val="595959" w:themeColor="text1" w:themeTint="A6"/>
+          <w:spacing w:val="-8"/>
+          <w:sz w:val="18"/>
+          <w:szCs w:val="18"/>
+          <w:shd w:val="clear" w:color="auto" w:fill="FFFFFF"/>
+        </w:rPr>
+        <w:t>of matching</w:t>
+      </w:r>
+      <w:r>
+        <w:rPr>
+          <w:rFonts w:ascii="Segoe UI" w:hAnsi="Segoe UI" w:cs="Segoe UI"/>
+          <w:color w:val="595959" w:themeColor="text1" w:themeTint="A6"/>
+          <w:spacing w:val="-8"/>
+          <w:sz w:val="18"/>
+          <w:szCs w:val="18"/>
+          <w:shd w:val="clear" w:color="auto" w:fill="FFFFFF"/>
+        </w:rPr>
+        <w:t xml:space="preserve"> customer demographics </w:t>
+      </w:r>
+      <w:r>
+        <w:rPr>
+          <w:rFonts w:ascii="Segoe UI" w:hAnsi="Segoe UI" w:cs="Segoe UI"/>
+          <w:color w:val="595959" w:themeColor="text1" w:themeTint="A6"/>
+          <w:spacing w:val="-8"/>
+          <w:sz w:val="18"/>
+          <w:szCs w:val="18"/>
+          <w:shd w:val="clear" w:color="auto" w:fill="FFFFFF"/>
+        </w:rPr>
+        <w:t xml:space="preserve">with existing records </w:t>
+      </w:r>
+      <w:r>
+        <w:rPr>
+          <w:rFonts w:ascii="Segoe UI" w:hAnsi="Segoe UI" w:cs="Segoe UI"/>
+          <w:color w:val="595959" w:themeColor="text1" w:themeTint="A6"/>
+          <w:spacing w:val="-8"/>
+          <w:sz w:val="18"/>
+          <w:szCs w:val="18"/>
+          <w:shd w:val="clear" w:color="auto" w:fill="FFFFFF"/>
+        </w:rPr>
+        <w:t>and redu</w:t>
+      </w:r>
+      <w:r>
+        <w:rPr>
+          <w:rFonts w:ascii="Segoe UI" w:hAnsi="Segoe UI" w:cs="Segoe UI"/>
+          <w:color w:val="595959" w:themeColor="text1" w:themeTint="A6"/>
+          <w:spacing w:val="-8"/>
+          <w:sz w:val="18"/>
+          <w:szCs w:val="18"/>
+          <w:shd w:val="clear" w:color="auto" w:fill="FFFFFF"/>
+        </w:rPr>
+        <w:t>ced</w:t>
+      </w:r>
+      <w:r>
+        <w:rPr>
+          <w:rFonts w:ascii="Segoe UI" w:hAnsi="Segoe UI" w:cs="Segoe UI"/>
+          <w:color w:val="595959" w:themeColor="text1" w:themeTint="A6"/>
+          <w:spacing w:val="-8"/>
+          <w:sz w:val="18"/>
+          <w:szCs w:val="18"/>
+          <w:shd w:val="clear" w:color="auto" w:fill="FFFFFF"/>
+        </w:rPr>
+        <w:t xml:space="preserve"> </w:t>
+      </w:r>
+      <w:r>
+        <w:rPr>
+          <w:rFonts w:ascii="Segoe UI" w:hAnsi="Segoe UI" w:cs="Segoe UI"/>
+          <w:color w:val="595959" w:themeColor="text1" w:themeTint="A6"/>
+          <w:spacing w:val="-8"/>
+          <w:sz w:val="18"/>
+          <w:szCs w:val="18"/>
+          <w:shd w:val="clear" w:color="auto" w:fill="FFFFFF"/>
+        </w:rPr>
+        <w:t>1 m</w:t>
+      </w:r>
+      <w:r>
+        <w:rPr>
+          <w:rFonts w:ascii="Segoe UI" w:hAnsi="Segoe UI" w:cs="Segoe UI"/>
+          <w:color w:val="595959" w:themeColor="text1" w:themeTint="A6"/>
+          <w:spacing w:val="-8"/>
+          <w:sz w:val="18"/>
+          <w:szCs w:val="18"/>
+          <w:shd w:val="clear" w:color="auto" w:fill="FFFFFF"/>
+        </w:rPr>
+        <w:t xml:space="preserve">onth effort in </w:t>
+      </w:r>
+      <w:r>
+        <w:rPr>
+          <w:rFonts w:ascii="Segoe UI" w:hAnsi="Segoe UI" w:cs="Segoe UI"/>
+          <w:color w:val="595959" w:themeColor="text1" w:themeTint="A6"/>
+          <w:spacing w:val="-8"/>
+          <w:sz w:val="18"/>
+          <w:szCs w:val="18"/>
+          <w:shd w:val="clear" w:color="auto" w:fill="FFFFFF"/>
+        </w:rPr>
+        <w:t>manually identifying</w:t>
+      </w:r>
+      <w:r>
+        <w:rPr>
+          <w:rFonts w:ascii="Segoe UI" w:hAnsi="Segoe UI" w:cs="Segoe UI"/>
+          <w:color w:val="595959" w:themeColor="text1" w:themeTint="A6"/>
+          <w:spacing w:val="-8"/>
+          <w:sz w:val="18"/>
+          <w:szCs w:val="18"/>
+          <w:shd w:val="clear" w:color="auto" w:fill="FFFFFF"/>
+        </w:rPr>
+        <w:t xml:space="preserve"> </w:t>
+      </w:r>
+      <w:r>
+        <w:rPr>
+          <w:rFonts w:ascii="Segoe UI" w:hAnsi="Segoe UI" w:cs="Segoe UI"/>
+          <w:color w:val="595959" w:themeColor="text1" w:themeTint="A6"/>
+          <w:spacing w:val="-8"/>
+          <w:sz w:val="18"/>
+          <w:szCs w:val="18"/>
+          <w:shd w:val="clear" w:color="auto" w:fill="FFFFFF"/>
+        </w:rPr>
+        <w:t>and matching</w:t>
+      </w:r>
+      <w:r>
+        <w:rPr>
+          <w:rFonts w:ascii="Segoe UI" w:hAnsi="Segoe UI" w:cs="Segoe UI"/>
+          <w:color w:val="595959" w:themeColor="text1" w:themeTint="A6"/>
+          <w:spacing w:val="-8"/>
+          <w:sz w:val="18"/>
+          <w:szCs w:val="18"/>
+          <w:shd w:val="clear" w:color="auto" w:fill="FFFFFF"/>
+        </w:rPr>
+        <w:t xml:space="preserve">, resulting in </w:t>
+      </w:r>
+      <w:r>
+        <w:rPr>
+          <w:rFonts w:ascii="Segoe UI" w:hAnsi="Segoe UI" w:cs="Segoe UI"/>
+          <w:color w:val="595959" w:themeColor="text1" w:themeTint="A6"/>
+          <w:spacing w:val="-8"/>
+          <w:sz w:val="18"/>
+          <w:szCs w:val="18"/>
+          <w:shd w:val="clear" w:color="auto" w:fill="FFFFFF"/>
+        </w:rPr>
+        <w:t>a</w:t>
+      </w:r>
+      <w:r>
+        <w:rPr>
+          <w:rFonts w:ascii="Segoe UI" w:hAnsi="Segoe UI" w:cs="Segoe UI"/>
+          <w:color w:val="595959" w:themeColor="text1" w:themeTint="A6"/>
+          <w:spacing w:val="-8"/>
+          <w:sz w:val="18"/>
+          <w:szCs w:val="18"/>
+          <w:shd w:val="clear" w:color="auto" w:fill="FFFFFF"/>
+        </w:rPr>
+        <w:t xml:space="preserve"> reduction in</w:t>
+      </w:r>
+      <w:r>
+        <w:rPr>
+          <w:rFonts w:ascii="Segoe UI" w:hAnsi="Segoe UI" w:cs="Segoe UI"/>
+          <w:color w:val="595959" w:themeColor="text1" w:themeTint="A6"/>
+          <w:spacing w:val="-8"/>
+          <w:sz w:val="18"/>
+          <w:szCs w:val="18"/>
+          <w:shd w:val="clear" w:color="auto" w:fill="FFFFFF"/>
+        </w:rPr>
+        <w:t xml:space="preserve"> cost for an</w:t>
+      </w:r>
+      <w:r>
+        <w:rPr>
+          <w:rFonts w:ascii="Segoe UI" w:hAnsi="Segoe UI" w:cs="Segoe UI"/>
+          <w:color w:val="595959" w:themeColor="text1" w:themeTint="A6"/>
+          <w:spacing w:val="-8"/>
+          <w:sz w:val="18"/>
+          <w:szCs w:val="18"/>
+          <w:shd w:val="clear" w:color="auto" w:fill="FFFFFF"/>
+        </w:rPr>
+        <w:t xml:space="preserve"> application </w:t>
+      </w:r>
+      <w:r>
+        <w:rPr>
+          <w:rFonts w:ascii="Segoe UI" w:hAnsi="Segoe UI" w:cs="Segoe UI"/>
+          <w:color w:val="595959" w:themeColor="text1" w:themeTint="A6"/>
+          <w:spacing w:val="-8"/>
+          <w:sz w:val="18"/>
+          <w:szCs w:val="18"/>
+          <w:shd w:val="clear" w:color="auto" w:fill="FFFFFF"/>
+        </w:rPr>
+        <w:t xml:space="preserve">which used for </w:t>
+      </w:r>
+      <w:r>
+        <w:rPr>
+          <w:rFonts w:ascii="Segoe UI" w:hAnsi="Segoe UI" w:cs="Segoe UI"/>
+          <w:color w:val="595959" w:themeColor="text1" w:themeTint="A6"/>
+          <w:spacing w:val="-8"/>
+          <w:sz w:val="18"/>
+          <w:szCs w:val="18"/>
+          <w:shd w:val="clear" w:color="auto" w:fill="FFFFFF"/>
+        </w:rPr>
+        <w:t>matching</w:t>
+      </w:r>
+      <w:r>
+        <w:rPr>
+          <w:rFonts w:ascii="Segoe UI" w:hAnsi="Segoe UI" w:cs="Segoe UI"/>
+          <w:color w:val="595959" w:themeColor="text1" w:themeTint="A6"/>
+          <w:spacing w:val="-8"/>
+          <w:sz w:val="18"/>
+          <w:szCs w:val="18"/>
+          <w:shd w:val="clear" w:color="auto" w:fill="FFFFFF"/>
+        </w:rPr>
+        <w:t>.</w:t>
       </w:r>
     </w:p>
     <w:p>
@@ -1122,7 +1279,29 @@
           <w:szCs w:val="18"/>
           <w:shd w:val="clear" w:color="auto" w:fill="FFFFFF"/>
         </w:rPr>
-        <w:t>Developed tool using python to automate the manual analysis which is being done to find the daily data issue received from vendor. Which helps to provide and share quick analysis report.</w:t>
+        <w:t xml:space="preserve">Using AWS-Glue and </w:t>
+      </w:r>
+      <w:r>
+        <w:rPr>
+          <w:rFonts w:ascii="Segoe UI" w:hAnsi="Segoe UI" w:cs="Segoe UI"/>
+          <w:color w:val="595959" w:themeColor="text1" w:themeTint="A6"/>
+          <w:spacing w:val="-8"/>
+          <w:sz w:val="18"/>
+          <w:szCs w:val="18"/>
+          <w:shd w:val="clear" w:color="auto" w:fill="FFFFFF"/>
+        </w:rPr>
+        <w:t>Spark</w:t>
+      </w:r>
+      <w:r>
+        <w:rPr>
+          <w:rFonts w:ascii="Segoe UI" w:hAnsi="Segoe UI" w:cs="Segoe UI"/>
+          <w:color w:val="595959" w:themeColor="text1" w:themeTint="A6"/>
+          <w:spacing w:val="-8"/>
+          <w:sz w:val="18"/>
+          <w:szCs w:val="18"/>
+          <w:shd w:val="clear" w:color="auto" w:fill="FFFFFF"/>
+        </w:rPr>
+        <w:t xml:space="preserve"> have developed a ETL which extracts the AQI data across India from all AQI monitoring Stations.</w:t>
       </w:r>
     </w:p>
     <w:p>
@@ -1147,11 +1326,12 @@
         <w:rPr>
           <w:rFonts w:ascii="Segoe UI" w:hAnsi="Segoe UI" w:cs="Segoe UI"/>
           <w:color w:val="595959" w:themeColor="text1" w:themeTint="A6"/>
-          <w:sz w:val="18"/>
-          <w:szCs w:val="18"/>
-          <w:lang w:val="en-US"/>
-        </w:rPr>
-        <w:t>Engineered a robust ETL jobs with ACID principles, to make data seamless accessibility across all systems.</w:t>
+          <w:spacing w:val="-8"/>
+          <w:sz w:val="18"/>
+          <w:szCs w:val="18"/>
+          <w:shd w:val="clear" w:color="auto" w:fill="FFFFFF"/>
+        </w:rPr>
+        <w:t>Developed tool using python to automate the manual analysis which is being done to find the daily data issue received from vendor. Which helps to provide and share quick analysis report.</w:t>
       </w:r>
     </w:p>
     <w:p>
@@ -1180,7 +1360,7 @@
           <w:szCs w:val="18"/>
           <w:lang w:val="en-US"/>
         </w:rPr>
-        <w:t>Developed a tool using Python scripts to automate the account setup processes in SnowFlake, signiﬁcantly reducing 50% of manual workload and enhancing operational efﬁciency.</w:t>
+        <w:t>Engineered a robust ETL jobs with ACID principles, to make data seamless accessibility across all systems.</w:t>
       </w:r>
     </w:p>
     <w:p>
@@ -1209,7 +1389,27 @@
           <w:szCs w:val="18"/>
           <w:lang w:val="en-US"/>
         </w:rPr>
-        <w:t>Actively participated in GenAI trainings, gaining proﬁciency in AI tools and concepts such as LLP, NLP, Prompt-Engineering.</w:t>
+        <w:t>Developed a tool using Python scripts to automate the account setup processes in Snow</w:t>
+      </w:r>
+      <w:r>
+        <w:rPr>
+          <w:rFonts w:ascii="Segoe UI" w:hAnsi="Segoe UI" w:cs="Segoe UI"/>
+          <w:color w:val="595959" w:themeColor="text1" w:themeTint="A6"/>
+          <w:sz w:val="18"/>
+          <w:szCs w:val="18"/>
+          <w:lang w:val="en-US"/>
+        </w:rPr>
+        <w:t>f</w:t>
+      </w:r>
+      <w:r>
+        <w:rPr>
+          <w:rFonts w:ascii="Segoe UI" w:hAnsi="Segoe UI" w:cs="Segoe UI"/>
+          <w:color w:val="595959" w:themeColor="text1" w:themeTint="A6"/>
+          <w:sz w:val="18"/>
+          <w:szCs w:val="18"/>
+          <w:lang w:val="en-US"/>
+        </w:rPr>
+        <w:t>lake, signiﬁcantly reducing 50% of manual workload and enhancing operational efﬁciency.</w:t>
       </w:r>
     </w:p>
     <w:p>
@@ -1225,22 +1425,20 @@
         <w:rPr>
           <w:rFonts w:ascii="Segoe UI" w:hAnsi="Segoe UI" w:cs="Segoe UI"/>
           <w:color w:val="595959" w:themeColor="text1" w:themeTint="A6"/>
-          <w:spacing w:val="-8"/>
-          <w:sz w:val="18"/>
-          <w:szCs w:val="18"/>
-          <w:shd w:val="clear" w:color="auto" w:fill="FFFFFF"/>
-        </w:rPr>
-      </w:pPr>
-      <w:r>
-        <w:rPr>
-          <w:rFonts w:ascii="Segoe UI" w:hAnsi="Segoe UI" w:cs="Segoe UI"/>
-          <w:color w:val="595959" w:themeColor="text1" w:themeTint="A6"/>
-          <w:spacing w:val="-8"/>
-          <w:sz w:val="18"/>
-          <w:szCs w:val="18"/>
-          <w:shd w:val="clear" w:color="auto" w:fill="FFFFFF"/>
-        </w:rPr>
-        <w:t>Streamlined operations and ensured continuity by stepping up to assume senior-level responsibilities during absences; commended by clients and managers for delivering exceptional results and maintaining a high level of customer satisfaction.</w:t>
+          <w:sz w:val="18"/>
+          <w:szCs w:val="18"/>
+          <w:lang w:val="en-US"/>
+        </w:rPr>
+      </w:pPr>
+      <w:r>
+        <w:rPr>
+          <w:rFonts w:ascii="Segoe UI" w:hAnsi="Segoe UI" w:cs="Segoe UI"/>
+          <w:color w:val="595959" w:themeColor="text1" w:themeTint="A6"/>
+          <w:sz w:val="18"/>
+          <w:szCs w:val="18"/>
+          <w:lang w:val="en-US"/>
+        </w:rPr>
+        <w:t>Actively participated in GenAI trainings, gaining proﬁciency in AI tools and concepts such as LLP, NLP, Prompt-Engineering.</w:t>
       </w:r>
     </w:p>
     <w:p>
@@ -1256,20 +1454,22 @@
         <w:rPr>
           <w:rFonts w:ascii="Segoe UI" w:hAnsi="Segoe UI" w:cs="Segoe UI"/>
           <w:color w:val="595959" w:themeColor="text1" w:themeTint="A6"/>
-          <w:sz w:val="18"/>
-          <w:szCs w:val="18"/>
-          <w:lang w:val="en-US"/>
-        </w:rPr>
-      </w:pPr>
-      <w:r>
-        <w:rPr>
-          <w:rFonts w:ascii="Segoe UI" w:hAnsi="Segoe UI" w:cs="Segoe UI"/>
-          <w:color w:val="595959" w:themeColor="text1" w:themeTint="A6"/>
-          <w:sz w:val="18"/>
-          <w:szCs w:val="18"/>
-          <w:lang w:val="en-US"/>
-        </w:rPr>
-        <w:t>Crafted comprehensive test cases to ensure code stability and accuracy.</w:t>
+          <w:spacing w:val="-8"/>
+          <w:sz w:val="18"/>
+          <w:szCs w:val="18"/>
+          <w:shd w:val="clear" w:color="auto" w:fill="FFFFFF"/>
+        </w:rPr>
+      </w:pPr>
+      <w:r>
+        <w:rPr>
+          <w:rFonts w:ascii="Segoe UI" w:hAnsi="Segoe UI" w:cs="Segoe UI"/>
+          <w:color w:val="595959" w:themeColor="text1" w:themeTint="A6"/>
+          <w:spacing w:val="-8"/>
+          <w:sz w:val="18"/>
+          <w:szCs w:val="18"/>
+          <w:shd w:val="clear" w:color="auto" w:fill="FFFFFF"/>
+        </w:rPr>
+        <w:t>Streamlined operations and ensured continuity by stepping up to assume senior-level responsibilities during absences; commended by clients and managers for delivering exceptional results and maintaining a high level of customer satisfaction.</w:t>
       </w:r>
     </w:p>
     <w:p>
@@ -1298,6 +1498,35 @@
           <w:szCs w:val="18"/>
           <w:lang w:val="en-US"/>
         </w:rPr>
+        <w:t>Crafted comprehensive test cases to ensure code stability and accuracy.</w:t>
+      </w:r>
+    </w:p>
+    <w:p>
+      <w:pPr>
+        <w:pStyle w:val="ListParagraph"/>
+        <w:numPr>
+          <w:ilvl w:val="0"/>
+          <w:numId w:val="1"/>
+        </w:numPr>
+        <w:spacing w:before="14" w:after="14" w:line="240" w:lineRule="auto"/>
+        <w:ind w:left="426" w:hanging="284"/>
+        <w:jc w:val="both"/>
+        <w:rPr>
+          <w:rFonts w:ascii="Segoe UI" w:hAnsi="Segoe UI" w:cs="Segoe UI"/>
+          <w:color w:val="595959" w:themeColor="text1" w:themeTint="A6"/>
+          <w:sz w:val="18"/>
+          <w:szCs w:val="18"/>
+          <w:lang w:val="en-US"/>
+        </w:rPr>
+      </w:pPr>
+      <w:r>
+        <w:rPr>
+          <w:rFonts w:ascii="Segoe UI" w:hAnsi="Segoe UI" w:cs="Segoe UI"/>
+          <w:color w:val="595959" w:themeColor="text1" w:themeTint="A6"/>
+          <w:sz w:val="18"/>
+          <w:szCs w:val="18"/>
+          <w:lang w:val="en-US"/>
+        </w:rPr>
         <w:t>Delivered knowledge transfer sessions to stakeholders, facilitating seamless project collaboration.</w:t>
       </w:r>
     </w:p>
@@ -1471,12 +1700,11 @@
         <w:pBdr>
           <w:bottom w:val="single" w:sz="6" w:space="1" w:color="auto"/>
         </w:pBdr>
-        <w:spacing w:line="240" w:lineRule="auto"/>
-        <w:jc w:val="center"/>
+        <w:spacing w:after="0" w:line="240" w:lineRule="auto"/>
         <w:rPr>
           <w:rFonts w:ascii="Palatino Linotype" w:hAnsi="Palatino Linotype" w:cs="Segoe UI"/>
-          <w:sz w:val="23"/>
-          <w:szCs w:val="23"/>
+          <w:sz w:val="6"/>
+          <w:szCs w:val="6"/>
           <w:lang w:val="en-US"/>
         </w:rPr>
       </w:pPr>
@@ -1576,7 +1804,29 @@
                 <w:szCs w:val="18"/>
                 <w:lang w:val="en-US"/>
               </w:rPr>
-              <w:t>Coursera offered by Google Career Certiﬁcates [Cert ID : ECTCKHKGZL6J</w:t>
+              <w:t xml:space="preserve">Coursera offered by Google Career Certiﬁcates [Cert </w:t>
+            </w:r>
+            <w:proofErr w:type="gramStart"/>
+            <w:r>
+              <w:rPr>
+                <w:rFonts w:ascii="Segoe UI" w:hAnsi="Segoe UI" w:cs="Segoe UI"/>
+                <w:color w:val="595959" w:themeColor="text1" w:themeTint="A6"/>
+                <w:sz w:val="18"/>
+                <w:szCs w:val="18"/>
+                <w:lang w:val="en-US"/>
+              </w:rPr>
+              <w:t>ID :</w:t>
+            </w:r>
+            <w:proofErr w:type="gramEnd"/>
+            <w:r>
+              <w:rPr>
+                <w:rFonts w:ascii="Segoe UI" w:hAnsi="Segoe UI" w:cs="Segoe UI"/>
+                <w:color w:val="595959" w:themeColor="text1" w:themeTint="A6"/>
+                <w:sz w:val="18"/>
+                <w:szCs w:val="18"/>
+                <w:lang w:val="en-US"/>
+              </w:rPr>
+              <w:t xml:space="preserve"> ECTCKHKGZL6J</w:t>
             </w:r>
             <w:r>
               <w:rPr>
@@ -1690,8 +1940,8 @@
               <w:rPr>
                 <w:rFonts w:ascii="Segoe UI" w:hAnsi="Segoe UI" w:cs="Segoe UI"/>
                 <w:color w:val="595959" w:themeColor="text1" w:themeTint="A6"/>
-                <w:sz w:val="18"/>
-                <w:szCs w:val="18"/>
+                <w:sz w:val="6"/>
+                <w:szCs w:val="6"/>
                 <w:lang w:val="en-US"/>
               </w:rPr>
             </w:pPr>
@@ -1740,21 +1990,6 @@
         </w:tc>
       </w:tr>
     </w:tbl>
-    <w:p>
-      <w:pPr>
-        <w:pBdr>
-          <w:bottom w:val="single" w:sz="6" w:space="1" w:color="auto"/>
-        </w:pBdr>
-        <w:spacing w:line="240" w:lineRule="auto"/>
-        <w:jc w:val="center"/>
-        <w:rPr>
-          <w:rFonts w:ascii="Palatino Linotype" w:hAnsi="Palatino Linotype" w:cs="Segoe UI"/>
-          <w:sz w:val="4"/>
-          <w:szCs w:val="4"/>
-          <w:lang w:val="en-US"/>
-        </w:rPr>
-      </w:pPr>
-    </w:p>
     <w:p>
       <w:pPr>
         <w:pBdr>

</xml_diff>

<commit_message>
Latest Changes in Resume
</commit_message>
<xml_diff>
--- a/ManojKumarP_Resume.docx
+++ b/ManojKumarP_Resume.docx
@@ -28,6 +28,9 @@
     </w:p>
     <w:p>
       <w:pPr>
+        <w:pBdr>
+          <w:bottom w:val="single" w:sz="6" w:space="1" w:color="auto"/>
+        </w:pBdr>
         <w:spacing w:line="240" w:lineRule="auto"/>
         <w:jc w:val="both"/>
         <w:rPr>
@@ -41,102 +44,22 @@
       <w:r>
         <w:rPr>
           <w:rFonts w:ascii="Segoe UI" w:hAnsi="Segoe UI" w:cs="Segoe UI"/>
-          <w:color w:val="595959" w:themeColor="text1" w:themeTint="A6"/>
-          <w:sz w:val="18"/>
-          <w:szCs w:val="18"/>
-          <w:lang w:val="en-US"/>
-        </w:rPr>
-        <w:t xml:space="preserve">Enthusiastic Data Professional with </w:t>
-      </w:r>
-      <w:r>
-        <w:rPr>
-          <w:rFonts w:ascii="Segoe UI" w:hAnsi="Segoe UI" w:cs="Segoe UI"/>
-          <w:color w:val="595959" w:themeColor="text1" w:themeTint="A6"/>
-          <w:sz w:val="18"/>
-          <w:szCs w:val="18"/>
-          <w:lang w:val="en-US"/>
-        </w:rPr>
-        <w:t>nearly</w:t>
-      </w:r>
-      <w:r>
-        <w:rPr>
-          <w:rFonts w:ascii="Segoe UI" w:hAnsi="Segoe UI" w:cs="Segoe UI"/>
-          <w:color w:val="595959" w:themeColor="text1" w:themeTint="A6"/>
-          <w:sz w:val="18"/>
-          <w:szCs w:val="18"/>
-          <w:lang w:val="en-US"/>
-        </w:rPr>
-        <w:t xml:space="preserve"> </w:t>
-      </w:r>
-      <w:r>
-        <w:rPr>
-          <w:rFonts w:ascii="Segoe UI" w:hAnsi="Segoe UI" w:cs="Segoe UI"/>
-          <w:color w:val="595959" w:themeColor="text1" w:themeTint="A6"/>
-          <w:sz w:val="18"/>
-          <w:szCs w:val="18"/>
-          <w:lang w:val="en-US"/>
-        </w:rPr>
-        <w:t>3</w:t>
-      </w:r>
-      <w:r>
-        <w:rPr>
-          <w:rFonts w:ascii="Segoe UI" w:hAnsi="Segoe UI" w:cs="Segoe UI"/>
-          <w:color w:val="595959" w:themeColor="text1" w:themeTint="A6"/>
-          <w:sz w:val="18"/>
-          <w:szCs w:val="18"/>
-          <w:lang w:val="en-US"/>
-        </w:rPr>
-        <w:t xml:space="preserve"> years of experience excelling in </w:t>
-      </w:r>
-      <w:r>
-        <w:rPr>
-          <w:rFonts w:ascii="Segoe UI" w:hAnsi="Segoe UI" w:cs="Segoe UI"/>
-          <w:color w:val="595959" w:themeColor="text1" w:themeTint="A6"/>
-          <w:sz w:val="18"/>
-          <w:szCs w:val="18"/>
-          <w:lang w:val="en-US"/>
-        </w:rPr>
-        <w:t>crafting</w:t>
-      </w:r>
-      <w:r>
-        <w:rPr>
-          <w:rFonts w:ascii="Segoe UI" w:hAnsi="Segoe UI" w:cs="Segoe UI"/>
-          <w:color w:val="595959" w:themeColor="text1" w:themeTint="A6"/>
-          <w:sz w:val="18"/>
-          <w:szCs w:val="18"/>
-          <w:lang w:val="en-US"/>
-        </w:rPr>
-        <w:t xml:space="preserve"> SQL queries, developing ETL pipelines, and conducting detailed data analysis</w:t>
-      </w:r>
-      <w:r>
-        <w:rPr>
-          <w:rFonts w:ascii="Segoe UI" w:hAnsi="Segoe UI" w:cs="Segoe UI"/>
-          <w:color w:val="595959" w:themeColor="text1" w:themeTint="A6"/>
-          <w:sz w:val="18"/>
-          <w:szCs w:val="18"/>
-          <w:lang w:val="en-US"/>
-        </w:rPr>
-        <w:t xml:space="preserve"> using </w:t>
-      </w:r>
-      <w:r>
-        <w:rPr>
-          <w:rFonts w:ascii="Segoe UI" w:hAnsi="Segoe UI" w:cs="Segoe UI"/>
-          <w:color w:val="595959" w:themeColor="text1" w:themeTint="A6"/>
-          <w:sz w:val="18"/>
-          <w:szCs w:val="18"/>
-          <w:lang w:val="en-US"/>
-        </w:rPr>
-        <w:t>visual representations</w:t>
-      </w:r>
-      <w:r>
-        <w:rPr>
-          <w:rFonts w:ascii="Segoe UI" w:hAnsi="Segoe UI" w:cs="Segoe UI"/>
-          <w:color w:val="595959" w:themeColor="text1" w:themeTint="A6"/>
-          <w:sz w:val="18"/>
-          <w:szCs w:val="18"/>
-          <w:lang w:val="en-US"/>
-        </w:rPr>
-        <w:t>. Proven success in delivering tasks efficiently and collaborating effectively within lean teams. Committed to staying current with emerging technologies for providing sustainable solutions. Passionate about contributing to the growth of data science and driving insightful solutions for success. Proficient in handling time effectively and taking charge of leadership responsibilities, I excel in organizing tasks efficiently and guiding teams towards successful outcomes.</w:t>
+          <w:b/>
+          <w:bCs/>
+          <w:color w:val="595959" w:themeColor="text1" w:themeTint="A6"/>
+          <w:sz w:val="18"/>
+          <w:szCs w:val="18"/>
+        </w:rPr>
+        <w:t>Dedicated Data Professional</w:t>
+      </w:r>
+      <w:r>
+        <w:rPr>
+          <w:rFonts w:ascii="Segoe UI" w:hAnsi="Segoe UI" w:cs="Segoe UI"/>
+          <w:color w:val="595959" w:themeColor="text1" w:themeTint="A6"/>
+          <w:sz w:val="18"/>
+          <w:szCs w:val="18"/>
+        </w:rPr>
+        <w:t xml:space="preserve"> with 3+ years in SQL query creation, ETL pipeline development, and data analysis. Skilled at delivering high-quality solutions rapidly in agile environments and collaborating effectively within lean teams. Proven ability to transform data into actionable insights, drive business growth, and lead projects. Strong organizational and leadership skills, committed to continuous learning and leveraging new technologies for sustainable solutions in data science.</w:t>
       </w:r>
     </w:p>
     <w:p>
@@ -3287,7 +3210,6 @@
   <w:style w:type="character" w:default="1" w:styleId="DefaultParagraphFont">
     <w:name w:val="Default Paragraph Font"/>
     <w:uiPriority w:val="1"/>
-    <w:semiHidden/>
     <w:unhideWhenUsed/>
   </w:style>
   <w:style w:type="table" w:default="1" w:styleId="TableNormal">

</xml_diff>